<commit_message>
109 corrected109 corrected109 corrected109 corrected109 corrected109 corrected109 corrected109 corrected109 corrected109 corrected
</commit_message>
<xml_diff>
--- a/Documents/Test_plan/test_plan (1).docx
+++ b/Documents/Test_plan/test_plan (1).docx
@@ -2438,7 +2438,6 @@
       <w:r>
         <w:br w:type="page"/>
       </w:r>
-      <w:bookmarkStart w:id="14" w:name="_GoBack"/>
       <w:r>
         <w:rPr>
           <w:noProof/>
@@ -2487,7 +2486,6 @@
           </wp:inline>
         </w:drawing>
       </w:r>
-      <w:bookmarkEnd w:id="14"/>
     </w:p>
     <w:p/>
     <w:p/>
@@ -2495,11 +2493,11 @@
       <w:pPr>
         <w:pStyle w:val="Heading1"/>
       </w:pPr>
-      <w:bookmarkStart w:id="15" w:name="_Toc463382353"/>
+      <w:bookmarkStart w:id="14" w:name="_Toc463382353"/>
       <w:r>
         <w:t>Requirements for Testing</w:t>
       </w:r>
-      <w:bookmarkEnd w:id="15"/>
+      <w:bookmarkEnd w:id="14"/>
     </w:p>
     <w:p>
       <w:r>
@@ -3073,8 +3071,8 @@
           <w:u w:val="single"/>
         </w:rPr>
       </w:pPr>
-      <w:bookmarkStart w:id="16" w:name="_30j0zll" w:colFirst="0" w:colLast="0"/>
-      <w:bookmarkEnd w:id="16"/>
+      <w:bookmarkStart w:id="15" w:name="_30j0zll" w:colFirst="0" w:colLast="0"/>
+      <w:bookmarkEnd w:id="15"/>
       <w:r>
         <w:rPr>
           <w:b/>
@@ -3557,8 +3555,8 @@
           <w:u w:val="single"/>
         </w:rPr>
       </w:pPr>
-      <w:bookmarkStart w:id="17" w:name="_2et92p0" w:colFirst="0" w:colLast="0"/>
-      <w:bookmarkEnd w:id="17"/>
+      <w:bookmarkStart w:id="16" w:name="_2et92p0" w:colFirst="0" w:colLast="0"/>
+      <w:bookmarkEnd w:id="16"/>
       <w:r>
         <w:rPr>
           <w:b/>
@@ -4315,10 +4313,54 @@
     <w:p>
       <w:pPr>
         <w:spacing w:after="0" w:line="240" w:lineRule="auto"/>
-      </w:pPr>
-      <w:r>
-        <w:t xml:space="preserve">System will show the selected date into the start date field and selected end date into the end date field. Dates will be placed </w:t>
-      </w:r>
+        <w:rPr>
+          <w:lang w:val="en-US"/>
+        </w:rPr>
+      </w:pPr>
+      <w:r>
+        <w:t xml:space="preserve">System will show the selected date into the start date field and selected end date into the end date field. </w:t>
+      </w:r>
+      <w:r>
+        <w:t xml:space="preserve">System will show </w:t>
+      </w:r>
+      <w:r>
+        <w:t>24/07/2017</w:t>
+      </w:r>
+      <w:r>
+        <w:rPr>
+          <w:lang w:val="en-US"/>
+        </w:rPr>
+        <w:t xml:space="preserve"> on </w:t>
+      </w:r>
+      <w:r>
+        <w:t xml:space="preserve"> </w:t>
+      </w:r>
+      <w:r>
+        <w:rPr>
+          <w:lang w:val="en-US"/>
+        </w:rPr>
+        <w:t xml:space="preserve">start of </w:t>
+      </w:r>
+      <w:r>
+        <w:t xml:space="preserve"> progress bar</w:t>
+      </w:r>
+      <w:r>
+        <w:rPr>
+          <w:lang w:val="en-US"/>
+        </w:rPr>
+        <w:t xml:space="preserve"> as start date.24</w:t>
+      </w:r>
+      <w:r>
+        <w:t>/07/2018</w:t>
+      </w:r>
+      <w:r>
+        <w:rPr>
+          <w:lang w:val="en-US"/>
+        </w:rPr>
+        <w:t xml:space="preserve"> will be displayed at  end of progress bar as end date.</w:t>
+      </w:r>
+      <w:bookmarkStart w:id="17" w:name="_GoBack"/>
+      <w:bookmarkEnd w:id="17"/>
     </w:p>
     <w:p>
       <w:pPr>
@@ -4621,6 +4663,191 @@
         <w:t>System will show message ”End date should not be more than 3 years from start date “</w:t>
       </w:r>
     </w:p>
+    <w:p>
+      <w:pPr>
+        <w:rPr>
+          <w:lang w:val="en-US"/>
+        </w:rPr>
+      </w:pPr>
+      <w:r>
+        <w:rPr>
+          <w:b/>
+        </w:rPr>
+        <w:t xml:space="preserve">109.4 Selecting end date </w:t>
+      </w:r>
+      <w:r>
+        <w:rPr>
+          <w:b/>
+          <w:lang w:val="en-US"/>
+        </w:rPr>
+        <w:t>less than  start date</w:t>
+      </w:r>
+    </w:p>
+    <w:p>
+      <w:r>
+        <w:rPr>
+          <w:b/>
+        </w:rPr>
+        <w:t>Test steps:</w:t>
+      </w:r>
+    </w:p>
+    <w:p>
+      <w:pPr>
+        <w:numPr>
+          <w:ilvl w:val="0"/>
+          <w:numId w:val="38"/>
+        </w:numPr>
+        <w:spacing w:after="0" w:line="240" w:lineRule="auto"/>
+        <w:ind w:hanging="360"/>
+        <w:contextualSpacing/>
+        <w:rPr>
+          <w:sz w:val="22"/>
+          <w:szCs w:val="22"/>
+        </w:rPr>
+      </w:pPr>
+      <w:r>
+        <w:rPr>
+          <w:sz w:val="22"/>
+          <w:szCs w:val="22"/>
+        </w:rPr>
+        <w:t>User will click start date selector.</w:t>
+      </w:r>
+    </w:p>
+    <w:p>
+      <w:pPr>
+        <w:numPr>
+          <w:ilvl w:val="0"/>
+          <w:numId w:val="38"/>
+        </w:numPr>
+        <w:spacing w:after="0" w:line="240" w:lineRule="auto"/>
+        <w:ind w:hanging="360"/>
+        <w:contextualSpacing/>
+        <w:rPr>
+          <w:sz w:val="22"/>
+          <w:szCs w:val="22"/>
+        </w:rPr>
+      </w:pPr>
+      <w:r>
+        <w:rPr>
+          <w:sz w:val="22"/>
+          <w:szCs w:val="22"/>
+        </w:rPr>
+        <w:t xml:space="preserve">System displays small calendar with possible dates. </w:t>
+      </w:r>
+    </w:p>
+    <w:p>
+      <w:pPr>
+        <w:numPr>
+          <w:ilvl w:val="0"/>
+          <w:numId w:val="38"/>
+        </w:numPr>
+        <w:spacing w:after="0" w:line="240" w:lineRule="auto"/>
+        <w:ind w:hanging="360"/>
+        <w:contextualSpacing/>
+      </w:pPr>
+      <w:r>
+        <w:t>User selects a 24/07/201</w:t>
+      </w:r>
+      <w:r>
+        <w:rPr>
+          <w:lang w:val="en-US"/>
+        </w:rPr>
+        <w:t>8</w:t>
+      </w:r>
+      <w:r>
+        <w:t xml:space="preserve"> as start date.</w:t>
+      </w:r>
+    </w:p>
+    <w:p>
+      <w:pPr>
+        <w:numPr>
+          <w:ilvl w:val="0"/>
+          <w:numId w:val="38"/>
+        </w:numPr>
+        <w:spacing w:after="0" w:line="240" w:lineRule="auto"/>
+        <w:ind w:hanging="360"/>
+        <w:contextualSpacing/>
+        <w:rPr>
+          <w:sz w:val="22"/>
+          <w:szCs w:val="22"/>
+        </w:rPr>
+      </w:pPr>
+      <w:r>
+        <w:rPr>
+          <w:sz w:val="22"/>
+          <w:szCs w:val="22"/>
+        </w:rPr>
+        <w:t>User will click end date selector.</w:t>
+      </w:r>
+    </w:p>
+    <w:p>
+      <w:pPr>
+        <w:numPr>
+          <w:ilvl w:val="0"/>
+          <w:numId w:val="38"/>
+        </w:numPr>
+        <w:spacing w:after="0" w:line="240" w:lineRule="auto"/>
+        <w:ind w:hanging="360"/>
+        <w:contextualSpacing/>
+        <w:rPr>
+          <w:sz w:val="22"/>
+          <w:szCs w:val="22"/>
+        </w:rPr>
+      </w:pPr>
+      <w:r>
+        <w:rPr>
+          <w:sz w:val="22"/>
+          <w:szCs w:val="22"/>
+        </w:rPr>
+        <w:t xml:space="preserve">System displays small calendar with possible dates. </w:t>
+      </w:r>
+    </w:p>
+    <w:p>
+      <w:pPr>
+        <w:numPr>
+          <w:ilvl w:val="0"/>
+          <w:numId w:val="38"/>
+        </w:numPr>
+        <w:spacing w:after="0" w:line="240" w:lineRule="auto"/>
+        <w:ind w:hanging="360"/>
+        <w:contextualSpacing/>
+      </w:pPr>
+      <w:r>
+        <w:t>User selects a 24/07/20</w:t>
+      </w:r>
+      <w:r>
+        <w:rPr>
+          <w:lang w:val="en-US"/>
+        </w:rPr>
+        <w:t>17</w:t>
+      </w:r>
+      <w:r>
+        <w:t xml:space="preserve"> as end date.</w:t>
+      </w:r>
+    </w:p>
+    <w:p>
+      <w:r>
+        <w:rPr>
+          <w:b/>
+        </w:rPr>
+        <w:t>Test results:</w:t>
+      </w:r>
+    </w:p>
+    <w:p>
+      <w:r>
+        <w:t xml:space="preserve">System will show message ”End date should not be </w:t>
+      </w:r>
+      <w:r>
+        <w:rPr>
+          <w:lang w:val="en-US"/>
+        </w:rPr>
+        <w:t xml:space="preserve">less than </w:t>
+      </w:r>
+      <w:r>
+        <w:t>start date “</w:t>
+      </w:r>
+    </w:p>
+    <w:p/>
     <w:p>
       <w:pPr>
         <w:spacing w:after="0" w:line="240" w:lineRule="auto"/>
@@ -4799,6 +5026,7 @@
         <w:rPr>
           <w:b/>
         </w:rPr>
+        <w:lastRenderedPageBreak/>
         <w:t>Test steps:</w:t>
       </w:r>
     </w:p>
@@ -4914,7 +5142,6 @@
         <w:rPr>
           <w:b/>
         </w:rPr>
-        <w:lastRenderedPageBreak/>
         <w:t>203.1 Loading a simulation</w:t>
       </w:r>
     </w:p>
@@ -5242,6 +5469,7 @@
         <w:contextualSpacing/>
       </w:pPr>
       <w:r>
+        <w:lastRenderedPageBreak/>
         <w:t>User clicks the “X” button located on the top right corner of the application.</w:t>
       </w:r>
     </w:p>
@@ -5425,7 +5653,6 @@
         <w:contextualSpacing/>
       </w:pPr>
       <w:r>
-        <w:lastRenderedPageBreak/>
         <w:t>System closes the application.</w:t>
       </w:r>
     </w:p>
@@ -7277,6 +7504,119 @@
     </w:lvl>
   </w:abstractNum>
   <w:abstractNum w:abstractNumId="15" w15:restartNumberingAfterBreak="0">
+    <w:nsid w:val="38461AD2"/>
+    <w:multiLevelType w:val="multilevel"/>
+    <w:tmpl w:val="85D49E82"/>
+    <w:lvl w:ilvl="0">
+      <w:start w:val="1"/>
+      <w:numFmt w:val="decimal"/>
+      <w:lvlText w:val="%1."/>
+      <w:lvlJc w:val="left"/>
+      <w:pPr>
+        <w:ind w:left="720" w:firstLine="360"/>
+      </w:pPr>
+      <w:rPr>
+        <w:u w:val="none"/>
+      </w:rPr>
+    </w:lvl>
+    <w:lvl w:ilvl="1">
+      <w:start w:val="1"/>
+      <w:numFmt w:val="lowerLetter"/>
+      <w:lvlText w:val="%2."/>
+      <w:lvlJc w:val="left"/>
+      <w:pPr>
+        <w:ind w:left="1440" w:firstLine="1080"/>
+      </w:pPr>
+      <w:rPr>
+        <w:u w:val="none"/>
+      </w:rPr>
+    </w:lvl>
+    <w:lvl w:ilvl="2">
+      <w:start w:val="1"/>
+      <w:numFmt w:val="lowerRoman"/>
+      <w:lvlText w:val="%3."/>
+      <w:lvlJc w:val="right"/>
+      <w:pPr>
+        <w:ind w:left="2160" w:firstLine="1800"/>
+      </w:pPr>
+      <w:rPr>
+        <w:u w:val="none"/>
+      </w:rPr>
+    </w:lvl>
+    <w:lvl w:ilvl="3">
+      <w:start w:val="1"/>
+      <w:numFmt w:val="decimal"/>
+      <w:lvlText w:val="%4."/>
+      <w:lvlJc w:val="left"/>
+      <w:pPr>
+        <w:ind w:left="2880" w:firstLine="2520"/>
+      </w:pPr>
+      <w:rPr>
+        <w:u w:val="none"/>
+      </w:rPr>
+    </w:lvl>
+    <w:lvl w:ilvl="4">
+      <w:start w:val="1"/>
+      <w:numFmt w:val="lowerLetter"/>
+      <w:lvlText w:val="%5."/>
+      <w:lvlJc w:val="left"/>
+      <w:pPr>
+        <w:ind w:left="3600" w:firstLine="3240"/>
+      </w:pPr>
+      <w:rPr>
+        <w:u w:val="none"/>
+      </w:rPr>
+    </w:lvl>
+    <w:lvl w:ilvl="5">
+      <w:start w:val="1"/>
+      <w:numFmt w:val="lowerRoman"/>
+      <w:lvlText w:val="%6."/>
+      <w:lvlJc w:val="right"/>
+      <w:pPr>
+        <w:ind w:left="4320" w:firstLine="3960"/>
+      </w:pPr>
+      <w:rPr>
+        <w:u w:val="none"/>
+      </w:rPr>
+    </w:lvl>
+    <w:lvl w:ilvl="6">
+      <w:start w:val="1"/>
+      <w:numFmt w:val="decimal"/>
+      <w:lvlText w:val="%7."/>
+      <w:lvlJc w:val="left"/>
+      <w:pPr>
+        <w:ind w:left="5040" w:firstLine="4680"/>
+      </w:pPr>
+      <w:rPr>
+        <w:u w:val="none"/>
+      </w:rPr>
+    </w:lvl>
+    <w:lvl w:ilvl="7">
+      <w:start w:val="1"/>
+      <w:numFmt w:val="lowerLetter"/>
+      <w:lvlText w:val="%8."/>
+      <w:lvlJc w:val="left"/>
+      <w:pPr>
+        <w:ind w:left="5760" w:firstLine="5400"/>
+      </w:pPr>
+      <w:rPr>
+        <w:u w:val="none"/>
+      </w:rPr>
+    </w:lvl>
+    <w:lvl w:ilvl="8">
+      <w:start w:val="1"/>
+      <w:numFmt w:val="lowerRoman"/>
+      <w:lvlText w:val="%9."/>
+      <w:lvlJc w:val="right"/>
+      <w:pPr>
+        <w:ind w:left="6480" w:firstLine="6120"/>
+      </w:pPr>
+      <w:rPr>
+        <w:u w:val="none"/>
+      </w:rPr>
+    </w:lvl>
+  </w:abstractNum>
+  <w:abstractNum w:abstractNumId="16" w15:restartNumberingAfterBreak="0">
     <w:nsid w:val="39552C2A"/>
     <w:multiLevelType w:val="multilevel"/>
     <w:tmpl w:val="22B61E26"/>
@@ -7389,7 +7729,7 @@
       </w:rPr>
     </w:lvl>
   </w:abstractNum>
-  <w:abstractNum w:abstractNumId="16" w15:restartNumberingAfterBreak="0">
+  <w:abstractNum w:abstractNumId="17" w15:restartNumberingAfterBreak="0">
     <w:nsid w:val="3B11469B"/>
     <w:multiLevelType w:val="multilevel"/>
     <w:tmpl w:val="EAFC7AA2"/>
@@ -7479,7 +7819,7 @@
       </w:pPr>
     </w:lvl>
   </w:abstractNum>
-  <w:abstractNum w:abstractNumId="17" w15:restartNumberingAfterBreak="0">
+  <w:abstractNum w:abstractNumId="18" w15:restartNumberingAfterBreak="0">
     <w:nsid w:val="42FE40D7"/>
     <w:multiLevelType w:val="multilevel"/>
     <w:tmpl w:val="864EDAD0"/>
@@ -7592,7 +7932,7 @@
       </w:rPr>
     </w:lvl>
   </w:abstractNum>
-  <w:abstractNum w:abstractNumId="18" w15:restartNumberingAfterBreak="0">
+  <w:abstractNum w:abstractNumId="19" w15:restartNumberingAfterBreak="0">
     <w:nsid w:val="442917B9"/>
     <w:multiLevelType w:val="multilevel"/>
     <w:tmpl w:val="6E9CEB7C"/>
@@ -7705,7 +8045,7 @@
       </w:rPr>
     </w:lvl>
   </w:abstractNum>
-  <w:abstractNum w:abstractNumId="19" w15:restartNumberingAfterBreak="0">
+  <w:abstractNum w:abstractNumId="20" w15:restartNumberingAfterBreak="0">
     <w:nsid w:val="4A125275"/>
     <w:multiLevelType w:val="multilevel"/>
     <w:tmpl w:val="4B4C1A4C"/>
@@ -7795,7 +8135,7 @@
       </w:pPr>
     </w:lvl>
   </w:abstractNum>
-  <w:abstractNum w:abstractNumId="20" w15:restartNumberingAfterBreak="0">
+  <w:abstractNum w:abstractNumId="21" w15:restartNumberingAfterBreak="0">
     <w:nsid w:val="4B541C3E"/>
     <w:multiLevelType w:val="multilevel"/>
     <w:tmpl w:val="61600E50"/>
@@ -7881,7 +8221,7 @@
       </w:pPr>
     </w:lvl>
   </w:abstractNum>
-  <w:abstractNum w:abstractNumId="21" w15:restartNumberingAfterBreak="0">
+  <w:abstractNum w:abstractNumId="22" w15:restartNumberingAfterBreak="0">
     <w:nsid w:val="4BFF3807"/>
     <w:multiLevelType w:val="multilevel"/>
     <w:tmpl w:val="2D2433E0"/>
@@ -7994,7 +8334,7 @@
       </w:rPr>
     </w:lvl>
   </w:abstractNum>
-  <w:abstractNum w:abstractNumId="22" w15:restartNumberingAfterBreak="0">
+  <w:abstractNum w:abstractNumId="23" w15:restartNumberingAfterBreak="0">
     <w:nsid w:val="4E1A75DF"/>
     <w:multiLevelType w:val="multilevel"/>
     <w:tmpl w:val="559EE5E2"/>
@@ -8107,7 +8447,7 @@
       </w:rPr>
     </w:lvl>
   </w:abstractNum>
-  <w:abstractNum w:abstractNumId="23" w15:restartNumberingAfterBreak="0">
+  <w:abstractNum w:abstractNumId="24" w15:restartNumberingAfterBreak="0">
     <w:nsid w:val="50156E2B"/>
     <w:multiLevelType w:val="multilevel"/>
     <w:tmpl w:val="50FC5FC4"/>
@@ -8220,7 +8560,7 @@
       </w:rPr>
     </w:lvl>
   </w:abstractNum>
-  <w:abstractNum w:abstractNumId="24" w15:restartNumberingAfterBreak="0">
+  <w:abstractNum w:abstractNumId="25" w15:restartNumberingAfterBreak="0">
     <w:nsid w:val="5A3C7905"/>
     <w:multiLevelType w:val="multilevel"/>
     <w:tmpl w:val="FC421A70"/>
@@ -8306,7 +8646,7 @@
       </w:pPr>
     </w:lvl>
   </w:abstractNum>
-  <w:abstractNum w:abstractNumId="25" w15:restartNumberingAfterBreak="0">
+  <w:abstractNum w:abstractNumId="26" w15:restartNumberingAfterBreak="0">
     <w:nsid w:val="5B366ACD"/>
     <w:multiLevelType w:val="multilevel"/>
     <w:tmpl w:val="1B82A4F0"/>
@@ -8419,7 +8759,7 @@
       </w:rPr>
     </w:lvl>
   </w:abstractNum>
-  <w:abstractNum w:abstractNumId="26" w15:restartNumberingAfterBreak="0">
+  <w:abstractNum w:abstractNumId="27" w15:restartNumberingAfterBreak="0">
     <w:nsid w:val="5BC02991"/>
     <w:multiLevelType w:val="multilevel"/>
     <w:tmpl w:val="AE8CB840"/>
@@ -8532,7 +8872,7 @@
       </w:rPr>
     </w:lvl>
   </w:abstractNum>
-  <w:abstractNum w:abstractNumId="27" w15:restartNumberingAfterBreak="0">
+  <w:abstractNum w:abstractNumId="28" w15:restartNumberingAfterBreak="0">
     <w:nsid w:val="5C0B6575"/>
     <w:multiLevelType w:val="multilevel"/>
     <w:tmpl w:val="FECC6B2E"/>
@@ -8645,7 +8985,7 @@
       </w:rPr>
     </w:lvl>
   </w:abstractNum>
-  <w:abstractNum w:abstractNumId="28" w15:restartNumberingAfterBreak="0">
+  <w:abstractNum w:abstractNumId="29" w15:restartNumberingAfterBreak="0">
     <w:nsid w:val="5E494F2B"/>
     <w:multiLevelType w:val="multilevel"/>
     <w:tmpl w:val="E58E0A84"/>
@@ -8731,7 +9071,7 @@
       </w:pPr>
     </w:lvl>
   </w:abstractNum>
-  <w:abstractNum w:abstractNumId="29" w15:restartNumberingAfterBreak="0">
+  <w:abstractNum w:abstractNumId="30" w15:restartNumberingAfterBreak="0">
     <w:nsid w:val="69733051"/>
     <w:multiLevelType w:val="multilevel"/>
     <w:tmpl w:val="AFDAC4C2"/>
@@ -8844,7 +9184,7 @@
       </w:rPr>
     </w:lvl>
   </w:abstractNum>
-  <w:abstractNum w:abstractNumId="30" w15:restartNumberingAfterBreak="0">
+  <w:abstractNum w:abstractNumId="31" w15:restartNumberingAfterBreak="0">
     <w:nsid w:val="6BD938E6"/>
     <w:multiLevelType w:val="multilevel"/>
     <w:tmpl w:val="F8CC7638"/>
@@ -8930,7 +9270,7 @@
       </w:pPr>
     </w:lvl>
   </w:abstractNum>
-  <w:abstractNum w:abstractNumId="31" w15:restartNumberingAfterBreak="0">
+  <w:abstractNum w:abstractNumId="32" w15:restartNumberingAfterBreak="0">
     <w:nsid w:val="6C2D39AB"/>
     <w:multiLevelType w:val="multilevel"/>
     <w:tmpl w:val="11764CCE"/>
@@ -9016,7 +9356,7 @@
       </w:pPr>
     </w:lvl>
   </w:abstractNum>
-  <w:abstractNum w:abstractNumId="32" w15:restartNumberingAfterBreak="0">
+  <w:abstractNum w:abstractNumId="33" w15:restartNumberingAfterBreak="0">
     <w:nsid w:val="6FDB6E88"/>
     <w:multiLevelType w:val="multilevel"/>
     <w:tmpl w:val="71901448"/>
@@ -9129,7 +9469,7 @@
       </w:rPr>
     </w:lvl>
   </w:abstractNum>
-  <w:abstractNum w:abstractNumId="33" w15:restartNumberingAfterBreak="0">
+  <w:abstractNum w:abstractNumId="34" w15:restartNumberingAfterBreak="0">
     <w:nsid w:val="73A96C84"/>
     <w:multiLevelType w:val="multilevel"/>
     <w:tmpl w:val="C330B44E"/>
@@ -9242,7 +9582,7 @@
       </w:rPr>
     </w:lvl>
   </w:abstractNum>
-  <w:abstractNum w:abstractNumId="34" w15:restartNumberingAfterBreak="0">
+  <w:abstractNum w:abstractNumId="35" w15:restartNumberingAfterBreak="0">
     <w:nsid w:val="77C45CAD"/>
     <w:multiLevelType w:val="multilevel"/>
     <w:tmpl w:val="3E6E6B6C"/>
@@ -9355,7 +9695,7 @@
       </w:rPr>
     </w:lvl>
   </w:abstractNum>
-  <w:abstractNum w:abstractNumId="35" w15:restartNumberingAfterBreak="0">
+  <w:abstractNum w:abstractNumId="36" w15:restartNumberingAfterBreak="0">
     <w:nsid w:val="78D318F6"/>
     <w:multiLevelType w:val="multilevel"/>
     <w:tmpl w:val="A872AB66"/>
@@ -9468,7 +9808,7 @@
       </w:rPr>
     </w:lvl>
   </w:abstractNum>
-  <w:abstractNum w:abstractNumId="36" w15:restartNumberingAfterBreak="0">
+  <w:abstractNum w:abstractNumId="37" w15:restartNumberingAfterBreak="0">
     <w:nsid w:val="7D2A7A1E"/>
     <w:multiLevelType w:val="multilevel"/>
     <w:tmpl w:val="462088B2"/>
@@ -9555,31 +9895,31 @@
     </w:lvl>
   </w:abstractNum>
   <w:num w:numId="1">
-    <w:abstractNumId w:val="20"/>
+    <w:abstractNumId w:val="21"/>
   </w:num>
   <w:num w:numId="2">
-    <w:abstractNumId w:val="17"/>
+    <w:abstractNumId w:val="18"/>
   </w:num>
   <w:num w:numId="3">
-    <w:abstractNumId w:val="35"/>
+    <w:abstractNumId w:val="36"/>
   </w:num>
   <w:num w:numId="4">
     <w:abstractNumId w:val="2"/>
   </w:num>
   <w:num w:numId="5">
+    <w:abstractNumId w:val="32"/>
+  </w:num>
+  <w:num w:numId="6">
+    <w:abstractNumId w:val="37"/>
+  </w:num>
+  <w:num w:numId="7">
+    <w:abstractNumId w:val="29"/>
+  </w:num>
+  <w:num w:numId="8">
     <w:abstractNumId w:val="31"/>
   </w:num>
-  <w:num w:numId="6">
-    <w:abstractNumId w:val="36"/>
-  </w:num>
-  <w:num w:numId="7">
+  <w:num w:numId="9">
     <w:abstractNumId w:val="28"/>
-  </w:num>
-  <w:num w:numId="8">
-    <w:abstractNumId w:val="30"/>
-  </w:num>
-  <w:num w:numId="9">
-    <w:abstractNumId w:val="27"/>
   </w:num>
   <w:num w:numId="10">
     <w:abstractNumId w:val="5"/>
@@ -9588,10 +9928,10 @@
     <w:abstractNumId w:val="9"/>
   </w:num>
   <w:num w:numId="12">
-    <w:abstractNumId w:val="18"/>
+    <w:abstractNumId w:val="19"/>
   </w:num>
   <w:num w:numId="13">
-    <w:abstractNumId w:val="21"/>
+    <w:abstractNumId w:val="22"/>
   </w:num>
   <w:num w:numId="14">
     <w:abstractNumId w:val="13"/>
@@ -9600,10 +9940,10 @@
     <w:abstractNumId w:val="11"/>
   </w:num>
   <w:num w:numId="16">
-    <w:abstractNumId w:val="24"/>
+    <w:abstractNumId w:val="25"/>
   </w:num>
   <w:num w:numId="17">
-    <w:abstractNumId w:val="25"/>
+    <w:abstractNumId w:val="26"/>
   </w:num>
   <w:num w:numId="18">
     <w:abstractNumId w:val="6"/>
@@ -9618,19 +9958,19 @@
     <w:abstractNumId w:val="10"/>
   </w:num>
   <w:num w:numId="22">
-    <w:abstractNumId w:val="15"/>
+    <w:abstractNumId w:val="16"/>
   </w:num>
   <w:num w:numId="23">
-    <w:abstractNumId w:val="32"/>
+    <w:abstractNumId w:val="33"/>
   </w:num>
   <w:num w:numId="24">
-    <w:abstractNumId w:val="16"/>
+    <w:abstractNumId w:val="17"/>
   </w:num>
   <w:num w:numId="25">
     <w:abstractNumId w:val="1"/>
   </w:num>
   <w:num w:numId="26">
-    <w:abstractNumId w:val="23"/>
+    <w:abstractNumId w:val="24"/>
   </w:num>
   <w:num w:numId="27">
     <w:abstractNumId w:val="14"/>
@@ -9642,13 +9982,13 @@
     <w:abstractNumId w:val="7"/>
   </w:num>
   <w:num w:numId="30">
-    <w:abstractNumId w:val="29"/>
+    <w:abstractNumId w:val="30"/>
   </w:num>
   <w:num w:numId="31">
-    <w:abstractNumId w:val="33"/>
+    <w:abstractNumId w:val="34"/>
   </w:num>
   <w:num w:numId="32">
-    <w:abstractNumId w:val="26"/>
+    <w:abstractNumId w:val="27"/>
   </w:num>
   <w:num w:numId="33">
     <w:abstractNumId w:val="3"/>
@@ -9657,13 +9997,16 @@
     <w:abstractNumId w:val="0"/>
   </w:num>
   <w:num w:numId="35">
-    <w:abstractNumId w:val="34"/>
+    <w:abstractNumId w:val="35"/>
   </w:num>
   <w:num w:numId="36">
-    <w:abstractNumId w:val="22"/>
+    <w:abstractNumId w:val="23"/>
   </w:num>
   <w:num w:numId="37">
-    <w:abstractNumId w:val="19"/>
+    <w:abstractNumId w:val="20"/>
+  </w:num>
+  <w:num w:numId="38">
+    <w:abstractNumId w:val="15"/>
   </w:num>
 </w:numbering>
 </file>
@@ -10709,7 +11052,7 @@
 </file>
 
 <file path=customXml/itemProps1.xml><?xml version="1.0" encoding="utf-8"?>
-<ds:datastoreItem xmlns:ds="http://schemas.openxmlformats.org/officeDocument/2006/customXml" ds:itemID="{4B7D761B-2889-4F3E-AD2A-4C849C945B67}">
+<ds:datastoreItem xmlns:ds="http://schemas.openxmlformats.org/officeDocument/2006/customXml" ds:itemID="{8CE2E342-4B4A-467D-9646-E5CEA94A2E7D}">
   <ds:schemaRefs>
     <ds:schemaRef ds:uri="http://schemas.openxmlformats.org/officeDocument/2006/bibliography"/>
   </ds:schemaRefs>

</xml_diff>

<commit_message>
add and remove debugged
</commit_message>
<xml_diff>
--- a/Documents/Test_plan/test_plan (1).docx
+++ b/Documents/Test_plan/test_plan (1).docx
@@ -2532,6 +2532,7 @@
       <w:r>
         <w:rPr>
           <w:noProof/>
+          <w:lang w:val="en-GB" w:eastAsia="en-GB"/>
         </w:rPr>
         <w:drawing>
           <wp:inline distT="0" distB="0" distL="0" distR="0">
@@ -2598,6 +2599,7 @@
       <w:r>
         <w:rPr>
           <w:noProof/>
+          <w:lang w:val="en-GB" w:eastAsia="en-GB"/>
         </w:rPr>
         <w:lastRenderedPageBreak/>
         <w:drawing>
@@ -12228,8 +12230,6 @@
         <w:lastRenderedPageBreak/>
         <w:t>Test Results</w:t>
       </w:r>
-      <w:bookmarkStart w:id="18" w:name="_GoBack"/>
-      <w:bookmarkEnd w:id="18"/>
     </w:p>
     <w:p/>
     <w:p>
@@ -12276,6 +12276,7 @@
       <w:r>
         <w:rPr>
           <w:noProof/>
+          <w:lang w:val="en-GB" w:eastAsia="en-GB"/>
         </w:rPr>
         <w:drawing>
           <wp:inline distT="0" distB="0" distL="0" distR="0">
@@ -12364,150 +12365,13 @@
       </w:pPr>
     </w:p>
     <w:p>
-      <w:pPr>
-        <w:rPr>
-          <w:lang w:val="en-US"/>
-        </w:rPr>
-      </w:pPr>
-      <w:r>
-        <w:rPr>
-          <w:lang w:val="en-US"/>
-        </w:rPr>
-        <w:t>Bug report</w:t>
-      </w:r>
-    </w:p>
-    <w:p>
-      <w:pPr>
-        <w:rPr>
-          <w:lang w:val="en-US"/>
-        </w:rPr>
-      </w:pPr>
-      <w:r>
-        <w:rPr>
-          <w:noProof/>
-        </w:rPr>
-        <w:drawing>
-          <wp:inline distT="0" distB="0" distL="0" distR="0">
-            <wp:extent cx="6690670" cy="1933575"/>
-            <wp:effectExtent l="0" t="0" r="0" b="0"/>
-            <wp:docPr id="3" name="Picture 3"/>
-            <wp:cNvGraphicFramePr>
-              <a:graphicFrameLocks xmlns:a="http://schemas.openxmlformats.org/drawingml/2006/main" noChangeAspect="1"/>
-            </wp:cNvGraphicFramePr>
-            <a:graphic xmlns:a="http://schemas.openxmlformats.org/drawingml/2006/main">
-              <a:graphicData uri="http://schemas.openxmlformats.org/drawingml/2006/picture">
-                <pic:pic xmlns:pic="http://schemas.openxmlformats.org/drawingml/2006/picture">
-                  <pic:nvPicPr>
-                    <pic:cNvPr id="3" name="Bug report.PNG"/>
-                    <pic:cNvPicPr/>
-                  </pic:nvPicPr>
-                  <pic:blipFill>
-                    <a:blip r:embed="rId12">
-                      <a:extLst>
-                        <a:ext uri="{28A0092B-C50C-407E-A947-70E740481C1C}">
-                          <a14:useLocalDpi xmlns:a14="http://schemas.microsoft.com/office/drawing/2010/main" val="0"/>
-                        </a:ext>
-                      </a:extLst>
-                    </a:blip>
-                    <a:stretch>
-                      <a:fillRect/>
-                    </a:stretch>
-                  </pic:blipFill>
-                  <pic:spPr>
-                    <a:xfrm>
-                      <a:off x="0" y="0"/>
-                      <a:ext cx="6694392" cy="1934651"/>
-                    </a:xfrm>
-                    <a:prstGeom prst="rect">
-                      <a:avLst/>
-                    </a:prstGeom>
-                  </pic:spPr>
-                </pic:pic>
-              </a:graphicData>
-            </a:graphic>
-          </wp:inline>
-        </w:drawing>
-      </w:r>
-    </w:p>
-    <w:p>
-      <w:pPr>
-        <w:rPr>
-          <w:lang w:val="en-US"/>
-        </w:rPr>
-      </w:pPr>
-    </w:p>
-    <w:p>
-      <w:pPr>
-        <w:rPr>
-          <w:lang w:val="en-US"/>
-        </w:rPr>
-      </w:pPr>
-      <w:r>
-        <w:rPr>
-          <w:lang w:val="en-US"/>
-        </w:rPr>
-        <w:t>Summary</w:t>
-      </w:r>
-    </w:p>
-    <w:p>
-      <w:pPr>
-        <w:rPr>
-          <w:lang w:val="en-US"/>
-        </w:rPr>
-      </w:pPr>
-      <w:r>
-        <w:rPr>
-          <w:noProof/>
-        </w:rPr>
-        <w:drawing>
-          <wp:inline distT="0" distB="0" distL="0" distR="0">
-            <wp:extent cx="6535461" cy="2657475"/>
-            <wp:effectExtent l="0" t="0" r="0" b="0"/>
-            <wp:docPr id="4" name="Picture 4"/>
-            <wp:cNvGraphicFramePr>
-              <a:graphicFrameLocks xmlns:a="http://schemas.openxmlformats.org/drawingml/2006/main" noChangeAspect="1"/>
-            </wp:cNvGraphicFramePr>
-            <a:graphic xmlns:a="http://schemas.openxmlformats.org/drawingml/2006/main">
-              <a:graphicData uri="http://schemas.openxmlformats.org/drawingml/2006/picture">
-                <pic:pic xmlns:pic="http://schemas.openxmlformats.org/drawingml/2006/picture">
-                  <pic:nvPicPr>
-                    <pic:cNvPr id="4" name="Summary.PNG"/>
-                    <pic:cNvPicPr/>
-                  </pic:nvPicPr>
-                  <pic:blipFill>
-                    <a:blip r:embed="rId13">
-                      <a:extLst>
-                        <a:ext uri="{28A0092B-C50C-407E-A947-70E740481C1C}">
-                          <a14:useLocalDpi xmlns:a14="http://schemas.microsoft.com/office/drawing/2010/main" val="0"/>
-                        </a:ext>
-                      </a:extLst>
-                    </a:blip>
-                    <a:stretch>
-                      <a:fillRect/>
-                    </a:stretch>
-                  </pic:blipFill>
-                  <pic:spPr>
-                    <a:xfrm>
-                      <a:off x="0" y="0"/>
-                      <a:ext cx="6539946" cy="2659299"/>
-                    </a:xfrm>
-                    <a:prstGeom prst="rect">
-                      <a:avLst/>
-                    </a:prstGeom>
-                  </pic:spPr>
-                </pic:pic>
-              </a:graphicData>
-            </a:graphic>
-          </wp:inline>
-        </w:drawing>
-      </w:r>
-    </w:p>
-    <w:p/>
-    <w:p/>
+      <w:bookmarkStart w:id="18" w:name="_GoBack"/>
+      <w:bookmarkEnd w:id="18"/>
+    </w:p>
     <w:p/>
     <w:p/>
     <w:sectPr>
-      <w:headerReference w:type="default" r:id="rId14"/>
+      <w:headerReference w:type="default" r:id="rId12"/>
       <w:pgSz w:w="12240" w:h="15840"/>
       <w:pgMar w:top="1440" w:right="1440" w:bottom="1440" w:left="1440" w:header="708" w:footer="708" w:gutter="0"/>
       <w:pgNumType w:start="1"/>
@@ -18505,7 +18369,7 @@
 </file>
 
 <file path=customXml/itemProps1.xml><?xml version="1.0" encoding="utf-8"?>
-<ds:datastoreItem xmlns:ds="http://schemas.openxmlformats.org/officeDocument/2006/customXml" ds:itemID="{C00BB83D-2630-4AB9-B1D9-6D9DBCE5F8E9}">
+<ds:datastoreItem xmlns:ds="http://schemas.openxmlformats.org/officeDocument/2006/customXml" ds:itemID="{CA4FA983-3625-4F03-ACC1-FD4BB8B6E8FE}">
   <ds:schemaRefs>
     <ds:schemaRef ds:uri="http://schemas.openxmlformats.org/officeDocument/2006/bibliography"/>
   </ds:schemaRefs>

</xml_diff>